<commit_message>
Spelling and pricing changed
</commit_message>
<xml_diff>
--- a/content/files/DynoSure_USB_CAN_Adapter.docx
+++ b/content/files/DynoSure_USB_CAN_Adapter.docx
@@ -34,7 +34,15 @@
     </w:p>
     <w:p>
       <w:r>
-        <w:t>The DynoSure SLCAN</w:t>
+        <w:t xml:space="preserve">The </w:t>
+      </w:r>
+      <w:proofErr w:type="spellStart"/>
+      <w:r>
+        <w:t>DynoSure</w:t>
+      </w:r>
+      <w:proofErr w:type="spellEnd"/>
+      <w:r>
+        <w:t xml:space="preserve"> SLCAN</w:t>
       </w:r>
       <w:r>
         <w:t>v1</w:t>
@@ -46,7 +54,15 @@
         <w:t xml:space="preserve"> </w:t>
       </w:r>
       <w:r>
-        <w:t>firmware and utilizes the Lawicel SLCAN protocol for serial-line CAN communication.</w:t>
+        <w:t xml:space="preserve">firmware and utilizes the </w:t>
+      </w:r>
+      <w:proofErr w:type="spellStart"/>
+      <w:r>
+        <w:t>Lawicel</w:t>
+      </w:r>
+      <w:proofErr w:type="spellEnd"/>
+      <w:r>
+        <w:t xml:space="preserve"> SLCAN protocol for serial-line CAN communication.</w:t>
       </w:r>
       <w:r>
         <w:t xml:space="preserve"> </w:t>
@@ -63,8 +79,13 @@
         <w:br/>
         <w:t xml:space="preserve">The device uses the </w:t>
       </w:r>
+      <w:proofErr w:type="spellStart"/>
       <w:r>
-        <w:t xml:space="preserve">Lawicel SLCAN Protocol </w:t>
+        <w:t>Lawicel</w:t>
+      </w:r>
+      <w:proofErr w:type="spellEnd"/>
+      <w:r>
+        <w:t xml:space="preserve"> SLCAN Protocol </w:t>
       </w:r>
       <w:r>
         <w:t>to expose the CAN interface as a standard virtual COM port, simplifying integration with existing tools and reducing software overhead.</w:t>
@@ -272,7 +293,15 @@
         <w:ind w:left="720"/>
       </w:pPr>
       <w:r>
-        <w:t>Compatible with BusMaster, Python, and C++</w:t>
+        <w:t xml:space="preserve">Compatible with </w:t>
+      </w:r>
+      <w:proofErr w:type="spellStart"/>
+      <w:r>
+        <w:t>BusMaster</w:t>
+      </w:r>
+      <w:proofErr w:type="spellEnd"/>
+      <w:r>
+        <w:t>, Python, and C++</w:t>
       </w:r>
     </w:p>
     <w:p>
@@ -301,13 +330,16 @@
         </w:numPr>
       </w:pPr>
       <w:r>
-        <w:t xml:space="preserve">Without Plastic Encloser – 2889 + 18% GST </w:t>
+        <w:t xml:space="preserve">Without Plastic Encloser – </w:t>
       </w:r>
       <w:r>
-        <w:t>&amp;</w:t>
+        <w:t xml:space="preserve">4657.0 ₹ (including GST and </w:t>
       </w:r>
       <w:r>
-        <w:t xml:space="preserve"> Shipping</w:t>
+        <w:t>Shipping</w:t>
+      </w:r>
+      <w:r>
+        <w:t>)</w:t>
       </w:r>
     </w:p>
     <w:p>
@@ -319,13 +351,16 @@
         </w:numPr>
       </w:pPr>
       <w:r>
-        <w:t xml:space="preserve">With Plastic Encloser – 3789 + 18% GST </w:t>
+        <w:t xml:space="preserve">With Plastic Encloser – </w:t>
       </w:r>
       <w:r>
-        <w:t>&amp;</w:t>
+        <w:t xml:space="preserve">5532.0 ₹ (including GST and </w:t>
       </w:r>
       <w:r>
-        <w:t xml:space="preserve"> Shipping</w:t>
+        <w:t>Shipping</w:t>
+      </w:r>
+      <w:r>
+        <w:t>)</w:t>
       </w:r>
     </w:p>
     <w:p>
@@ -340,8 +375,13 @@
       <w:pPr>
         <w:pStyle w:val="ListBullet"/>
       </w:pPr>
+      <w:proofErr w:type="spellStart"/>
       <w:r>
-        <w:t>DynoSure USB to CAN Adapter</w:t>
+        <w:t>DynoSure</w:t>
+      </w:r>
+      <w:proofErr w:type="spellEnd"/>
+      <w:r>
+        <w:t xml:space="preserve"> USB to CAN Adapter</w:t>
       </w:r>
     </w:p>
     <w:p>
@@ -380,7 +420,15 @@
         <w:t xml:space="preserve"> (</w:t>
       </w:r>
       <w:r>
-        <w:t>Library for Lawicel SLCAN Protocol (Serial-Line CAN)</w:t>
+        <w:t xml:space="preserve">Library for </w:t>
+      </w:r>
+      <w:proofErr w:type="spellStart"/>
+      <w:r>
+        <w:t>Lawicel</w:t>
+      </w:r>
+      <w:proofErr w:type="spellEnd"/>
+      <w:r>
+        <w:t xml:space="preserve"> SLCAN Protocol (Serial-Line CAN)</w:t>
       </w:r>
     </w:p>
     <w:p>
@@ -402,8 +450,13 @@
       <w:r>
         <w:t xml:space="preserve"> (</w:t>
       </w:r>
+      <w:proofErr w:type="spellStart"/>
       <w:r>
-        <w:t>CANable 2.0 Firmware</w:t>
+        <w:t>CANable</w:t>
+      </w:r>
+      <w:proofErr w:type="spellEnd"/>
+      <w:r>
+        <w:t xml:space="preserve"> 2.0 Firmware</w:t>
       </w:r>
       <w:r>
         <w:t>)</w:t>
@@ -1382,6 +1435,13 @@
           <w:b/>
           <w:u w:val="single"/>
         </w:rPr>
+      </w:r>
+      <w:r>
+        <w:rPr>
+          <w:rFonts w:ascii="Calibri" w:hAnsi="Calibri"/>
+          <w:b/>
+          <w:u w:val="single"/>
+        </w:rPr>
         <w:fldChar w:fldCharType="separate"/>
       </w:r>
       <w:r>
@@ -1390,15 +1450,7 @@
           <w:rFonts w:ascii="Calibri" w:hAnsi="Calibri"/>
           <w:b/>
         </w:rPr>
-        <w:t>dynosure.india@gmail.com</w:t>
-      </w:r>
-      <w:r>
-        <w:rPr>
-          <w:rStyle w:val="Hyperlink"/>
-          <w:rFonts w:ascii="Calibri" w:hAnsi="Calibri"/>
-          <w:b/>
-        </w:rPr>
-        <w:t xml:space="preserve">  </w:t>
+        <w:t xml:space="preserve">dynosure.india@gmail.com  </w:t>
       </w:r>
     </w:p>
     <w:p>
@@ -2459,7 +2511,6 @@
   <w:style w:type="character" w:default="1" w:styleId="DefaultParagraphFont">
     <w:name w:val="Default Paragraph Font"/>
     <w:uiPriority w:val="1"/>
-    <w:semiHidden/>
     <w:unhideWhenUsed/>
   </w:style>
   <w:style w:type="table" w:default="1" w:styleId="TableNormal">

</xml_diff>

<commit_message>
price changed and document updated
</commit_message>
<xml_diff>
--- a/content/files/DynoSure_USB_CAN_Adapter.docx
+++ b/content/files/DynoSure_USB_CAN_Adapter.docx
@@ -48,15 +48,7 @@
         <w:t>v1</w:t>
       </w:r>
       <w:r>
-        <w:t xml:space="preserve"> adapter provides a reliable and convenient connection between a PC and a </w:t>
-      </w:r>
-      <w:proofErr w:type="gramStart"/>
-      <w:r>
-        <w:t>CAN(</w:t>
-      </w:r>
-      <w:proofErr w:type="gramEnd"/>
-      <w:r>
-        <w:t>Controller Area Network) bus. It is based on the open-source CANable2</w:t>
+        <w:t xml:space="preserve"> adapter provides a reliable and convenient connection between a PC and a CAN(Controller Area Network) bus. It is based on the open-source CANable2</w:t>
       </w:r>
       <w:r>
         <w:t xml:space="preserve"> </w:t>
@@ -326,56 +318,6 @@
       </w:pPr>
       <w:r>
         <w:lastRenderedPageBreak/>
-        <w:t>Variants and Price</w:t>
-      </w:r>
-    </w:p>
-    <w:p>
-      <w:pPr>
-        <w:pStyle w:val="ListParagraph"/>
-        <w:numPr>
-          <w:ilvl w:val="0"/>
-          <w:numId w:val="11"/>
-        </w:numPr>
-      </w:pPr>
-      <w:r>
-        <w:t xml:space="preserve">Without Plastic Encloser – </w:t>
-      </w:r>
-      <w:r>
-        <w:t xml:space="preserve">4657.0 ₹ (including GST and </w:t>
-      </w:r>
-      <w:r>
-        <w:t>Shipping</w:t>
-      </w:r>
-      <w:r>
-        <w:t>)</w:t>
-      </w:r>
-    </w:p>
-    <w:p>
-      <w:pPr>
-        <w:pStyle w:val="ListParagraph"/>
-        <w:numPr>
-          <w:ilvl w:val="0"/>
-          <w:numId w:val="11"/>
-        </w:numPr>
-      </w:pPr>
-      <w:r>
-        <w:t xml:space="preserve">With Plastic Encloser – </w:t>
-      </w:r>
-      <w:r>
-        <w:t xml:space="preserve">5532.0 ₹ (including GST and </w:t>
-      </w:r>
-      <w:r>
-        <w:t>Shipping</w:t>
-      </w:r>
-      <w:r>
-        <w:t>)</w:t>
-      </w:r>
-    </w:p>
-    <w:p>
-      <w:pPr>
-        <w:pStyle w:val="Heading2"/>
-      </w:pPr>
-      <w:r>
         <w:t>Included in Package</w:t>
       </w:r>
     </w:p>
@@ -421,6 +363,34 @@
           <w:rPr>
             <w:rStyle w:val="Hyperlink"/>
           </w:rPr>
+          <w:t>https://www.dynosure.co.in/downloads/</w:t>
+        </w:r>
+      </w:hyperlink>
+      <w:r>
+        <w:t xml:space="preserve"> (For DLL files (python and C) and modified </w:t>
+      </w:r>
+      <w:proofErr w:type="spellStart"/>
+      <w:r>
+        <w:t>BusMaster</w:t>
+      </w:r>
+      <w:proofErr w:type="spellEnd"/>
+      <w:r>
+        <w:t xml:space="preserve"> executable)</w:t>
+      </w:r>
+    </w:p>
+    <w:p>
+      <w:pPr>
+        <w:pStyle w:val="ListParagraph"/>
+        <w:numPr>
+          <w:ilvl w:val="0"/>
+          <w:numId w:val="10"/>
+        </w:numPr>
+      </w:pPr>
+      <w:hyperlink r:id="rId8" w:history="1">
+        <w:r>
+          <w:rPr>
+            <w:rStyle w:val="Hyperlink"/>
+          </w:rPr>
           <w:t>https://github.com/mac-can/SLCAN</w:t>
         </w:r>
       </w:hyperlink>
@@ -447,7 +417,7 @@
           <w:numId w:val="10"/>
         </w:numPr>
       </w:pPr>
-      <w:hyperlink r:id="rId8" w:history="1">
+      <w:hyperlink r:id="rId9" w:history="1">
         <w:r>
           <w:rPr>
             <w:rStyle w:val="Hyperlink"/>
@@ -481,7 +451,7 @@
           <w:lang w:val="en-IN"/>
         </w:rPr>
       </w:pPr>
-      <w:hyperlink r:id="rId9" w:history="1">
+      <w:hyperlink r:id="rId10" w:history="1">
         <w:r>
           <w:rPr>
             <w:rStyle w:val="Hyperlink"/>
@@ -516,7 +486,7 @@
           <w:lang w:val="en-IN"/>
         </w:rPr>
       </w:pPr>
-      <w:hyperlink r:id="rId10" w:history="1">
+      <w:hyperlink r:id="rId11" w:history="1">
         <w:r>
           <w:rPr>
             <w:rStyle w:val="Hyperlink"/>
@@ -543,7 +513,7 @@
     <w:tbl>
       <w:tblPr>
         <w:tblStyle w:val="GridTable5Dark-Accent1"/>
-        <w:tblpPr w:leftFromText="180" w:rightFromText="180" w:vertAnchor="page" w:horzAnchor="margin" w:tblpY="6349"/>
+        <w:tblpPr w:leftFromText="180" w:rightFromText="180" w:vertAnchor="page" w:horzAnchor="margin" w:tblpY="5833"/>
         <w:tblW w:w="9075" w:type="dxa"/>
         <w:tblLook w:val="04A0" w:firstRow="1" w:lastRow="0" w:firstColumn="1" w:lastColumn="0" w:noHBand="0" w:noVBand="1"/>
       </w:tblPr>
@@ -659,7 +629,7 @@
                 <w:szCs w:val="13"/>
               </w:rPr>
               <w:drawing>
-                <wp:inline distT="0" distB="0" distL="0" distR="0" wp14:anchorId="381D45D1" wp14:editId="560C42D5">
+                <wp:inline distT="0" distB="0" distL="0" distR="0" wp14:anchorId="6C62CFEF" wp14:editId="25CFEADA">
                   <wp:extent cx="1620981" cy="665568"/>
                   <wp:effectExtent l="0" t="0" r="0" b="1270"/>
                   <wp:docPr id="1016093828" name="Picture 1"/>
@@ -674,7 +644,7 @@
                           <pic:cNvPicPr/>
                         </pic:nvPicPr>
                         <pic:blipFill>
-                          <a:blip r:embed="rId11"/>
+                          <a:blip r:embed="rId12"/>
                           <a:stretch>
                             <a:fillRect/>
                           </a:stretch>
@@ -1336,7 +1306,11 @@
         </w:tc>
       </w:tr>
     </w:tbl>
-    <w:p/>
+    <w:p>
+      <w:pPr>
+        <w:pStyle w:val="Heading2"/>
+      </w:pPr>
+    </w:p>
     <w:p>
       <w:pPr>
         <w:pStyle w:val="Heading2"/>
@@ -1345,7 +1319,6 @@
         <w:t>For Quotation &amp; Inquiries</w:t>
       </w:r>
     </w:p>
-    <w:p/>
     <w:p>
       <w:pPr>
         <w:rPr>
@@ -1383,7 +1356,7 @@
         </w:rPr>
         <w:t xml:space="preserve"> </w:t>
       </w:r>
-      <w:hyperlink r:id="rId12" w:history="1">
+      <w:hyperlink r:id="rId13" w:history="1">
         <w:r>
           <w:rPr>
             <w:rStyle w:val="Hyperlink"/>
@@ -1403,21 +1376,7 @@
             <w:rStyle w:val="Hyperlink"/>
             <w:bCs/>
           </w:rPr>
-          <w:t>225</w:t>
-        </w:r>
-        <w:r>
-          <w:rPr>
-            <w:rStyle w:val="Hyperlink"/>
-            <w:bCs/>
-          </w:rPr>
-          <w:t>5</w:t>
-        </w:r>
-        <w:r>
-          <w:rPr>
-            <w:rStyle w:val="Hyperlink"/>
-            <w:bCs/>
-          </w:rPr>
-          <w:t>6559</w:t>
+          <w:t>22556559</w:t>
         </w:r>
       </w:hyperlink>
     </w:p>
@@ -1432,21 +1391,7 @@
         <w:rPr>
           <w:bCs/>
         </w:rPr>
-        <w:t xml:space="preserve">Email </w:t>
-      </w:r>
-      <w:proofErr w:type="gramStart"/>
-      <w:r>
-        <w:rPr>
-          <w:bCs/>
-        </w:rPr>
-        <w:t>id :</w:t>
-      </w:r>
-      <w:proofErr w:type="gramEnd"/>
-      <w:r>
-        <w:rPr>
-          <w:bCs/>
-        </w:rPr>
-        <w:t xml:space="preserve"> </w:t>
+        <w:t xml:space="preserve">Email id : </w:t>
       </w:r>
       <w:r>
         <w:rPr>
@@ -2570,6 +2515,7 @@
   <w:style w:type="character" w:default="1" w:styleId="DefaultParagraphFont">
     <w:name w:val="Default Paragraph Font"/>
     <w:uiPriority w:val="1"/>
+    <w:semiHidden/>
     <w:unhideWhenUsed/>
   </w:style>
   <w:style w:type="table" w:default="1" w:styleId="TableNormal">

</xml_diff>